<commit_message>
add plots to pre data analysis
</commit_message>
<xml_diff>
--- a/analyse.docx
+++ b/analyse.docx
@@ -7,6 +7,8 @@
         <w:bidi/>
         <w:jc w:val="center"/>
         <w:rPr>
+          <w:b/>
+          <w:bCs/>
           <w:rtl/>
           <w:lang w:val="en-US"/>
         </w:rPr>
@@ -14,6 +16,8 @@
       <w:r>
         <w:rPr>
           <w:rFonts w:hint="cs"/>
+          <w:b/>
+          <w:bCs/>
           <w:rtl/>
           <w:lang w:val="en-US"/>
         </w:rPr>
@@ -21,6 +25,8 @@
       </w:r>
       <w:r>
         <w:rPr>
+          <w:b/>
+          <w:bCs/>
           <w:rtl/>
           <w:lang w:val="en-US"/>
         </w:rPr>
@@ -29,6 +35,8 @@
       <w:r>
         <w:rPr>
           <w:rFonts w:hint="cs"/>
+          <w:b/>
+          <w:bCs/>
           <w:rtl/>
           <w:lang w:val="en-US"/>
         </w:rPr>
@@ -40,6 +48,8 @@
         <w:bidi/>
         <w:jc w:val="center"/>
         <w:rPr>
+          <w:b/>
+          <w:bCs/>
           <w:rtl/>
           <w:lang w:val="en-US"/>
         </w:rPr>
@@ -47,6 +57,8 @@
       <w:r>
         <w:rPr>
           <w:rFonts w:hint="cs"/>
+          <w:b/>
+          <w:bCs/>
           <w:rtl/>
           <w:lang w:val="en-US"/>
         </w:rPr>
@@ -56,7 +68,6 @@
     <w:p>
       <w:pPr>
         <w:bidi/>
-        <w:jc w:val="center"/>
         <w:rPr>
           <w:rtl/>
           <w:lang w:val="en-US"/>
@@ -68,141 +79,302 @@
         <w:pStyle w:val="ListParagraph"/>
         <w:numPr>
           <w:ilvl w:val="0"/>
-          <w:numId w:val="1"/>
+          <w:numId w:val="2"/>
         </w:numPr>
         <w:bidi/>
         <w:rPr>
+          <w:b/>
+          <w:bCs/>
+        </w:rPr>
+      </w:pPr>
+      <w:r>
+        <w:rPr>
+          <w:b/>
+          <w:bCs/>
+          <w:rtl/>
+        </w:rPr>
+        <w:t>רקע מחקרי</w:t>
+      </w:r>
+      <w:r>
+        <w:rPr>
+          <w:b/>
+          <w:bCs/>
+        </w:rPr>
+        <w:t>:</w:t>
+      </w:r>
+    </w:p>
+    <w:p>
+      <w:pPr>
+        <w:bidi/>
+      </w:pPr>
+      <w:r>
+        <w:rPr>
+          <w:rtl/>
+        </w:rPr>
+        <w:t>במעבדה יש מחקר המתמקד בתרומת הצרבלום למוטוריקה עדינה וכיצד הביצועים משתפרים במצבים מסוימים. המחקר כולל הוכחות רבות, כמו המחקר של חן קרמר ויפעת פרוט, שמראה את השפעת פעילות הצרבלום במטלות ספציפיות</w:t>
+      </w:r>
+      <w:r>
+        <w:t>.</w:t>
+      </w:r>
+    </w:p>
+    <w:p>
+      <w:pPr>
+        <w:bidi/>
+      </w:pPr>
+      <w:r>
+        <w:rPr>
+          <w:rtl/>
+        </w:rPr>
+        <w:t>עם זאת, אותי סקרן הצד ההפוך</w:t>
+      </w:r>
+      <w:r>
+        <w:t>:</w:t>
+      </w:r>
+    </w:p>
+    <w:p>
+      <w:pPr>
+        <w:numPr>
+          <w:ilvl w:val="0"/>
+          <w:numId w:val="3"/>
+        </w:numPr>
+        <w:bidi/>
+      </w:pPr>
+      <w:r>
+        <w:rPr>
+          <w:rtl/>
+        </w:rPr>
+        <w:t>האם ייתכן שישנם מנגנונים במוח שאנו מניחים כי הם תורמים לפעילות, אך בפועל, דיכוי שלהם עשוי דווקא לשפר ביצועים</w:t>
+      </w:r>
+      <w:r>
+        <w:t>?</w:t>
+      </w:r>
+    </w:p>
+    <w:p>
+      <w:pPr>
+        <w:numPr>
+          <w:ilvl w:val="0"/>
+          <w:numId w:val="3"/>
+        </w:numPr>
+        <w:bidi/>
+      </w:pPr>
+      <w:r>
+        <w:rPr>
+          <w:rtl/>
+        </w:rPr>
+        <w:t>האם דיכוי הצרבלום (או אזורים אחרים במוח) יכול להוביל לתוצאות טובות יותר בביצוע מטלות</w:t>
+      </w:r>
+      <w:r>
+        <w:t>?</w:t>
+      </w:r>
+    </w:p>
+    <w:p>
+      <w:pPr>
+        <w:numPr>
+          <w:ilvl w:val="0"/>
+          <w:numId w:val="3"/>
+        </w:numPr>
+        <w:bidi/>
+      </w:pPr>
+      <w:r>
+        <w:rPr>
+          <w:rtl/>
+        </w:rPr>
+        <w:t>האם ייתכן שה"מחשבה יתרה</w:t>
+      </w:r>
+      <w:r>
+        <w:t xml:space="preserve">" (over-analysis) </w:t>
+      </w:r>
+      <w:r>
+        <w:rPr>
+          <w:rtl/>
+        </w:rPr>
+        <w:t>שאנו עושים במוח לעיתים מיותרת</w:t>
+      </w:r>
+      <w:r>
+        <w:t>?</w:t>
+      </w:r>
+    </w:p>
+    <w:p>
+      <w:pPr>
+        <w:pStyle w:val="ListParagraph"/>
+        <w:bidi/>
+        <w:rPr>
+          <w:b/>
+          <w:bCs/>
           <w:lang w:val="en-US"/>
         </w:rPr>
       </w:pPr>
+    </w:p>
+    <w:p>
+      <w:pPr>
+        <w:pStyle w:val="ListParagraph"/>
+        <w:bidi/>
+        <w:rPr>
+          <w:b/>
+          <w:bCs/>
+          <w:lang w:val="en-US"/>
+        </w:rPr>
+      </w:pPr>
+    </w:p>
+    <w:p>
+      <w:pPr>
+        <w:pStyle w:val="ListParagraph"/>
+        <w:numPr>
+          <w:ilvl w:val="0"/>
+          <w:numId w:val="2"/>
+        </w:numPr>
+        <w:bidi/>
+        <w:rPr>
+          <w:b/>
+          <w:bCs/>
+        </w:rPr>
+      </w:pPr>
+      <w:r>
+        <w:rPr>
+          <w:b/>
+          <w:bCs/>
+          <w:rtl/>
+          <w:lang w:val="en-US"/>
+        </w:rPr>
+        <w:t>ממצאים ראשוניים</w:t>
+      </w:r>
+      <w:r>
+        <w:rPr>
+          <w:b/>
+          <w:bCs/>
+        </w:rPr>
+        <w:t>:</w:t>
+      </w:r>
+    </w:p>
+    <w:p>
+      <w:pPr>
+        <w:bidi/>
+        <w:rPr>
+          <w:lang w:val="en-US"/>
+        </w:rPr>
+      </w:pPr>
+      <w:r>
+        <w:rPr>
+          <w:rtl/>
+          <w:lang w:val="en-US"/>
+        </w:rPr>
+        <w:t>בסקירה ראשונית של הנתונים, זיהיתי שהזמנים לפתרון הקופסאות אינם קורלטיביים בין קבוצת הביקורת</w:t>
+      </w:r>
+      <w:r>
+        <w:t xml:space="preserve"> (Control) </w:t>
+      </w:r>
+      <w:r>
+        <w:rPr>
+          <w:rtl/>
+          <w:lang w:val="en-US"/>
+        </w:rPr>
+        <w:t>לבין קבוצת ה</w:t>
+      </w:r>
+      <w:r>
+        <w:t xml:space="preserve">-HFS. </w:t>
+      </w:r>
+      <w:r>
+        <w:rPr>
+          <w:rtl/>
+          <w:lang w:val="en-US"/>
+        </w:rPr>
+        <w:t>כל קבוצה מייצגת ניסויים של אותו קוף לאורך שני ימים</w:t>
+      </w:r>
+      <w:r>
+        <w:t>.</w:t>
+      </w:r>
+    </w:p>
+    <w:p>
+      <w:pPr>
+        <w:bidi/>
+        <w:rPr>
+          <w:lang w:val="en-US"/>
+        </w:rPr>
+      </w:pPr>
+      <w:r>
+        <w:rPr>
+          <w:rtl/>
+          <w:lang w:val="en-US"/>
+        </w:rPr>
+        <w:t xml:space="preserve">מכיוון שהתוצאה נראתה מעניינת, החלטתי לבדוק אותה לעומק. חישבתי את ממוצעי זמני הביצוע עבור כל קופסה והשוויתי בין הקבוצות. תוצאות הניתוח אכן איששו את ההשערה שלי, </w:t>
+      </w:r>
       <w:r>
         <w:rPr>
           <w:rFonts w:hint="cs"/>
           <w:rtl/>
           <w:lang w:val="en-US"/>
         </w:rPr>
-        <w:t>תחילה מהסתכלות בעין בלתי מזוינת בדאטה, ראיתי הזמנים של פתרון הקופסאות אינו קורליטיבי בין קבוצת הקונטרול לבין קבוצת ה</w:t>
-      </w:r>
-      <w:r>
-        <w:rPr>
+        <w:t>ובכך</w:t>
+      </w:r>
+      <w:r>
+        <w:rPr>
+          <w:rtl/>
           <w:lang w:val="en-US"/>
         </w:rPr>
-        <w:t>HFS</w:t>
-      </w:r>
-      <w:r>
+        <w:t xml:space="preserve"> יצאתי לדרך המחקר</w:t>
+      </w:r>
+      <w:r>
+        <w:t>.</w:t>
+      </w:r>
+    </w:p>
+    <w:p>
+      <w:pPr>
+        <w:bidi/>
         <w:rPr>
           <w:rFonts w:hint="cs"/>
           <w:rtl/>
           <w:lang w:val="en-US"/>
         </w:rPr>
-        <w:t>. קבוצה = קבוצת ניסויי הקוף הספציפי לאורך שני הימים.</w:t>
-      </w:r>
-      <w:r>
-        <w:rPr>
+      </w:pPr>
+      <w:r>
+        <w:rPr>
+          <w:rFonts w:hint="cs"/>
           <w:rtl/>
           <w:lang w:val="en-US"/>
         </w:rPr>
-        <w:br/>
-      </w:r>
-      <w:r>
-        <w:rPr>
-          <w:rFonts w:hint="cs"/>
-          <w:rtl/>
+        <w:t>מצורפות תמונות בעמוד הבא.</w:t>
+      </w:r>
+    </w:p>
+    <w:p>
+      <w:pPr>
+        <w:rPr>
           <w:lang w:val="en-US"/>
         </w:rPr>
-        <w:t xml:space="preserve">סקרן אותי לגלות האם יש אמת בדבריי ולכן הלכתי לבדוק את זמני הביצועים של כל קופסא, לעשות ממוצע ולהשוות. אכן התוצאות מאששות את הטענה שלי, ומכאן יצאתי לדרך המחקר. </w:t>
-      </w:r>
-    </w:p>
-    <w:p>
-      <w:pPr>
-        <w:pStyle w:val="ListParagraph"/>
-        <w:bidi/>
-        <w:rPr>
-          <w:rFonts w:hint="cs"/>
+      </w:pPr>
+      <w:r>
+        <w:rPr>
           <w:lang w:val="en-US"/>
         </w:rPr>
-      </w:pPr>
-      <w:r>
-        <w:rPr>
-          <w:rFonts w:hint="cs"/>
+        <w:br w:type="page"/>
+      </w:r>
+    </w:p>
+    <w:p>
+      <w:pPr>
+        <w:bidi/>
+        <w:rPr>
           <w:rtl/>
           <w:lang w:val="en-US"/>
         </w:rPr>
-        <w:t xml:space="preserve">במעבדה ישנו מחקר שבודק כיצד פעילות הצרבלום תורמת למוטוריקה עדינה </w:t>
-      </w:r>
-      <w:r>
-        <w:rPr>
-          <w:rFonts w:hint="cs"/>
-          <w:rtl/>
+      </w:pPr>
+    </w:p>
+    <w:p>
+      <w:pPr>
+        <w:bidi/>
+        <w:rPr>
           <w:lang w:val="en-US"/>
         </w:rPr>
-        <w:t>ואיך הביצועים משתפרים. הדבר אכן מתרחב במצבים מסוימים, ויש לכף הוכחות רבות, כמו במחקר של חן קרמר ויפעת פרוט במעבדה.</w:t>
-      </w:r>
-      <w:r>
-        <w:rPr>
+      </w:pPr>
+      <w:r>
+        <w:rPr>
+          <w:rFonts w:cs="Arial"/>
           <w:rtl/>
           <w:lang w:val="en-US"/>
         </w:rPr>
-        <w:br/>
-      </w:r>
-      <w:r>
-        <w:rPr>
-          <w:rFonts w:hint="cs"/>
-          <w:rtl/>
-          <w:lang w:val="en-US"/>
-        </w:rPr>
-        <w:t xml:space="preserve">אותי  סקרן דווקא הצד השני. האם ייתכן כי ישנם מננונים במוח, שאנו סבורים כי תורמים הם לפעילותנו, אך למעשה כאשר נרצה לבצע פעולות ספציפיות, דיכוי אותם איזורים דווקא ישפר את התוצאות. האם </w:t>
-      </w:r>
-      <w:r>
-        <w:rPr>
-          <w:rFonts w:hint="cs"/>
-          <w:rtl/>
-          <w:lang w:val="en-US"/>
-        </w:rPr>
-        <w:t xml:space="preserve">דיכוי הצרבלום ( או אזורים אחרים במוח) יכולים דווקא לשפר ביצועים? האם </w:t>
-      </w:r>
-      <w:proofErr w:type="spellStart"/>
-      <w:r>
-        <w:rPr>
-          <w:lang w:val="en-US"/>
-        </w:rPr>
-        <w:t>overAnalyse</w:t>
-      </w:r>
-      <w:proofErr w:type="spellEnd"/>
-      <w:r>
-        <w:rPr>
-          <w:rFonts w:hint="cs"/>
-          <w:rtl/>
-          <w:lang w:val="en-US"/>
-        </w:rPr>
-        <w:t xml:space="preserve"> שאנחנו עושים במוח הוא לעתים מיותר? הלכתי לחפש נתונים התומכים או סותרים במחשבה שלי.</w:t>
-      </w:r>
-    </w:p>
-    <w:p>
-      <w:pPr>
-        <w:bidi/>
-        <w:rPr>
-          <w:lang w:val="en-US"/>
-        </w:rPr>
-      </w:pPr>
-    </w:p>
-    <w:p>
-      <w:pPr>
-        <w:bidi/>
-        <w:rPr>
-          <w:lang w:val="en-US"/>
-        </w:rPr>
-      </w:pPr>
-      <w:r>
-        <w:rPr>
-          <w:rFonts w:cs="Arial"/>
-          <w:rtl/>
-        </w:rPr>
         <w:drawing>
-          <wp:inline distT="0" distB="0" distL="0" distR="0" wp14:anchorId="37FFEDEC" wp14:editId="3C6D37F8">
-            <wp:extent cx="5731510" cy="3439160"/>
-            <wp:effectExtent l="0" t="0" r="2540" b="8890"/>
-            <wp:docPr id="1193787735" name="Picture 1" descr="A graph of a box number and a box number&#10;&#10;Description automatically generated"/>
+          <wp:inline distT="0" distB="0" distL="0" distR="0" wp14:anchorId="359558F0" wp14:editId="57BA76A2">
+            <wp:extent cx="5731510" cy="3820795"/>
+            <wp:effectExtent l="0" t="0" r="2540" b="8255"/>
+            <wp:docPr id="914722693" name="Picture 1"/>
             <wp:cNvGraphicFramePr>
               <a:graphicFrameLocks xmlns:a="http://schemas.openxmlformats.org/drawingml/2006/main" noChangeAspect="1"/>
             </wp:cNvGraphicFramePr>
@@ -210,7 +382,7 @@
               <a:graphicData uri="http://schemas.openxmlformats.org/drawingml/2006/picture">
                 <pic:pic xmlns:pic="http://schemas.openxmlformats.org/drawingml/2006/picture">
                   <pic:nvPicPr>
-                    <pic:cNvPr id="1193787735" name="Picture 1" descr="A graph of a box number and a box number&#10;&#10;Description automatically generated"/>
+                    <pic:cNvPr id="914722693" name=""/>
                     <pic:cNvPicPr/>
                   </pic:nvPicPr>
                   <pic:blipFill>
@@ -222,7 +394,7 @@
                   <pic:spPr>
                     <a:xfrm>
                       <a:off x="0" y="0"/>
-                      <a:ext cx="5731510" cy="3439160"/>
+                      <a:ext cx="5731510" cy="3820795"/>
                     </a:xfrm>
                     <a:prstGeom prst="rect">
                       <a:avLst/>
@@ -234,13 +406,866 @@
           </wp:inline>
         </w:drawing>
       </w:r>
-    </w:p>
-    <w:p>
-      <w:pPr>
-        <w:bidi/>
-        <w:rPr>
+      <w:r>
+        <w:rPr>
+          <w:rFonts w:cs="Arial"/>
           <w:lang w:val="en-US"/>
         </w:rPr>
+        <w:t xml:space="preserve"> </w:t>
+      </w:r>
+    </w:p>
+    <w:p>
+      <w:pPr>
+        <w:bidi/>
+        <w:rPr>
+          <w:lang w:val="en-US"/>
+        </w:rPr>
+      </w:pPr>
+      <w:r>
+        <w:rPr>
+          <w:rFonts w:cs="Arial"/>
+          <w:rtl/>
+          <w:lang w:val="en-US"/>
+        </w:rPr>
+        <w:drawing>
+          <wp:inline distT="0" distB="0" distL="0" distR="0" wp14:anchorId="0199822C" wp14:editId="24AAA8F5">
+            <wp:extent cx="5932768" cy="2974643"/>
+            <wp:effectExtent l="0" t="0" r="0" b="0"/>
+            <wp:docPr id="488905005" name="Picture 1"/>
+            <wp:cNvGraphicFramePr>
+              <a:graphicFrameLocks xmlns:a="http://schemas.openxmlformats.org/drawingml/2006/main" noChangeAspect="1"/>
+            </wp:cNvGraphicFramePr>
+            <a:graphic xmlns:a="http://schemas.openxmlformats.org/drawingml/2006/main">
+              <a:graphicData uri="http://schemas.openxmlformats.org/drawingml/2006/picture">
+                <pic:pic xmlns:pic="http://schemas.openxmlformats.org/drawingml/2006/picture">
+                  <pic:nvPicPr>
+                    <pic:cNvPr id="488905005" name=""/>
+                    <pic:cNvPicPr/>
+                  </pic:nvPicPr>
+                  <pic:blipFill>
+                    <a:blip r:embed="rId6" cstate="print">
+                      <a:extLst>
+                        <a:ext uri="{28A0092B-C50C-407E-A947-70E740481C1C}">
+                          <a14:useLocalDpi xmlns:a14="http://schemas.microsoft.com/office/drawing/2010/main" val="0"/>
+                        </a:ext>
+                      </a:extLst>
+                    </a:blip>
+                    <a:stretch>
+                      <a:fillRect/>
+                    </a:stretch>
+                  </pic:blipFill>
+                  <pic:spPr>
+                    <a:xfrm>
+                      <a:off x="0" y="0"/>
+                      <a:ext cx="5951777" cy="2984174"/>
+                    </a:xfrm>
+                    <a:prstGeom prst="rect">
+                      <a:avLst/>
+                    </a:prstGeom>
+                  </pic:spPr>
+                </pic:pic>
+              </a:graphicData>
+            </a:graphic>
+          </wp:inline>
+        </w:drawing>
+      </w:r>
+    </w:p>
+    <w:p>
+      <w:pPr>
+        <w:bidi/>
+        <w:rPr>
+          <w:lang w:val="en-US"/>
+        </w:rPr>
+      </w:pPr>
+    </w:p>
+    <w:p>
+      <w:pPr>
+        <w:bidi/>
+        <w:rPr>
+          <w:rtl/>
+        </w:rPr>
+      </w:pPr>
+      <w:r>
+        <w:lastRenderedPageBreak/>
+        <w:drawing>
+          <wp:inline distT="0" distB="0" distL="0" distR="0" wp14:anchorId="5DBECECC" wp14:editId="79FFA049">
+            <wp:extent cx="5731510" cy="2004060"/>
+            <wp:effectExtent l="0" t="0" r="2540" b="0"/>
+            <wp:docPr id="1566046586" name="Picture 2"/>
+            <wp:cNvGraphicFramePr>
+              <a:graphicFrameLocks xmlns:a="http://schemas.openxmlformats.org/drawingml/2006/main" noChangeAspect="1"/>
+            </wp:cNvGraphicFramePr>
+            <a:graphic xmlns:a="http://schemas.openxmlformats.org/drawingml/2006/main">
+              <a:graphicData uri="http://schemas.openxmlformats.org/drawingml/2006/picture">
+                <pic:pic xmlns:pic="http://schemas.openxmlformats.org/drawingml/2006/picture">
+                  <pic:nvPicPr>
+                    <pic:cNvPr id="0" name="Picture 6"/>
+                    <pic:cNvPicPr>
+                      <a:picLocks noChangeAspect="1" noChangeArrowheads="1"/>
+                    </pic:cNvPicPr>
+                  </pic:nvPicPr>
+                  <pic:blipFill rotWithShape="1">
+                    <a:blip r:embed="rId7" cstate="print">
+                      <a:extLst>
+                        <a:ext uri="{28A0092B-C50C-407E-A947-70E740481C1C}">
+                          <a14:useLocalDpi xmlns:a14="http://schemas.microsoft.com/office/drawing/2010/main" val="0"/>
+                        </a:ext>
+                      </a:extLst>
+                    </a:blip>
+                    <a:srcRect t="22519" b="11676"/>
+                    <a:stretch/>
+                  </pic:blipFill>
+                  <pic:spPr bwMode="auto">
+                    <a:xfrm>
+                      <a:off x="0" y="0"/>
+                      <a:ext cx="5731510" cy="2004060"/>
+                    </a:xfrm>
+                    <a:prstGeom prst="rect">
+                      <a:avLst/>
+                    </a:prstGeom>
+                    <a:noFill/>
+                    <a:ln>
+                      <a:noFill/>
+                    </a:ln>
+                    <a:extLst>
+                      <a:ext uri="{53640926-AAD7-44D8-BBD7-CCE9431645EC}">
+                        <a14:shadowObscured xmlns:a14="http://schemas.microsoft.com/office/drawing/2010/main"/>
+                      </a:ext>
+                    </a:extLst>
+                  </pic:spPr>
+                </pic:pic>
+              </a:graphicData>
+            </a:graphic>
+          </wp:inline>
+        </w:drawing>
+      </w:r>
+    </w:p>
+    <w:p>
+      <w:pPr>
+        <w:bidi/>
+        <w:rPr>
+          <w:b/>
+          <w:bCs/>
+        </w:rPr>
+      </w:pPr>
+      <w:r>
+        <w:rPr>
+          <w:b/>
+          <w:bCs/>
+          <w:rtl/>
+        </w:rPr>
+        <w:t>ניתוח מורחב</w:t>
+      </w:r>
+      <w:r>
+        <w:rPr>
+          <w:rFonts w:hint="cs"/>
+          <w:b/>
+          <w:bCs/>
+          <w:rtl/>
+        </w:rPr>
+        <w:t xml:space="preserve"> - </w:t>
+      </w:r>
+      <w:r>
+        <w:rPr>
+          <w:b/>
+          <w:bCs/>
+          <w:rtl/>
+        </w:rPr>
+        <w:t>השוואה בין הקופסאות לזמני הביצוע</w:t>
+      </w:r>
+      <w:r>
+        <w:rPr>
+          <w:b/>
+          <w:bCs/>
+        </w:rPr>
+        <w:t>:</w:t>
+      </w:r>
+    </w:p>
+    <w:p>
+      <w:pPr>
+        <w:numPr>
+          <w:ilvl w:val="0"/>
+          <w:numId w:val="5"/>
+        </w:numPr>
+        <w:bidi/>
+      </w:pPr>
+      <w:r>
+        <w:rPr>
+          <w:b/>
+          <w:bCs/>
+          <w:rtl/>
+        </w:rPr>
+        <w:t>קופסה 1</w:t>
+      </w:r>
+      <w:r>
+        <w:rPr>
+          <w:b/>
+          <w:bCs/>
+        </w:rPr>
+        <w:t xml:space="preserve"> (Dovetail):</w:t>
+      </w:r>
+    </w:p>
+    <w:p>
+      <w:pPr>
+        <w:numPr>
+          <w:ilvl w:val="1"/>
+          <w:numId w:val="5"/>
+        </w:numPr>
+        <w:bidi/>
+      </w:pPr>
+      <w:r>
+        <w:rPr>
+          <w:rtl/>
+        </w:rPr>
+        <w:t>זוהי הקופסה הפשוטה ביותר מבחינה מכנית, הנפתחת באמצעות דחיפה פשוטה</w:t>
+      </w:r>
+      <w:r>
+        <w:t>.</w:t>
+      </w:r>
+    </w:p>
+    <w:p>
+      <w:pPr>
+        <w:numPr>
+          <w:ilvl w:val="1"/>
+          <w:numId w:val="5"/>
+        </w:numPr>
+        <w:bidi/>
+      </w:pPr>
+      <w:r>
+        <w:rPr>
+          <w:rtl/>
+        </w:rPr>
+        <w:t>זמני הביצוע שלה אכן נמוכים, מה שמחזק את ההשערה שמדובר בפעולה אינטואיטיבית שאינה דורשת ניתוח מורכב מצד הקוף</w:t>
+      </w:r>
+      <w:r>
+        <w:t>.</w:t>
+      </w:r>
+    </w:p>
+    <w:p>
+      <w:pPr>
+        <w:numPr>
+          <w:ilvl w:val="1"/>
+          <w:numId w:val="5"/>
+        </w:numPr>
+        <w:bidi/>
+        <w:rPr>
+          <w:highlight w:val="yellow"/>
+        </w:rPr>
+      </w:pPr>
+      <w:r>
+        <w:rPr>
+          <w:highlight w:val="yellow"/>
+          <w:rtl/>
+        </w:rPr>
+        <w:t>ניתן לשער שזמני הפתיחה הארוכים יחסית בקבוצת ה</w:t>
+      </w:r>
+      <w:r>
+        <w:rPr>
+          <w:highlight w:val="yellow"/>
+        </w:rPr>
+        <w:t xml:space="preserve">-Control </w:t>
+      </w:r>
+      <w:r>
+        <w:rPr>
+          <w:highlight w:val="yellow"/>
+          <w:rtl/>
+        </w:rPr>
+        <w:t>נובעים מחוסר מיקוד או מגבלות מוטוריות, בעוד שבקבוצת ה</w:t>
+      </w:r>
+      <w:r>
+        <w:rPr>
+          <w:highlight w:val="yellow"/>
+        </w:rPr>
+        <w:t xml:space="preserve">-HFS, </w:t>
+      </w:r>
+      <w:r>
+        <w:rPr>
+          <w:highlight w:val="yellow"/>
+          <w:rtl/>
+        </w:rPr>
+        <w:t>דיכוי האזור המוחי אפשר פעולה ישירה יותר</w:t>
+      </w:r>
+      <w:r>
+        <w:rPr>
+          <w:highlight w:val="yellow"/>
+        </w:rPr>
+        <w:t>.</w:t>
+      </w:r>
+    </w:p>
+    <w:p>
+      <w:pPr>
+        <w:numPr>
+          <w:ilvl w:val="0"/>
+          <w:numId w:val="5"/>
+        </w:numPr>
+        <w:bidi/>
+      </w:pPr>
+      <w:r>
+        <w:rPr>
+          <w:b/>
+          <w:bCs/>
+          <w:rtl/>
+        </w:rPr>
+        <w:t>קופסה 2</w:t>
+      </w:r>
+      <w:r>
+        <w:rPr>
+          <w:b/>
+          <w:bCs/>
+        </w:rPr>
+        <w:t xml:space="preserve"> (Present):</w:t>
+      </w:r>
+    </w:p>
+    <w:p>
+      <w:pPr>
+        <w:numPr>
+          <w:ilvl w:val="1"/>
+          <w:numId w:val="5"/>
+        </w:numPr>
+        <w:bidi/>
+      </w:pPr>
+      <w:r>
+        <w:rPr>
+          <w:rtl/>
+        </w:rPr>
+        <w:t>הקופסה פועלת בצורה של "מכסה מתנה</w:t>
+      </w:r>
+      <w:r>
+        <w:t>".</w:t>
+      </w:r>
+    </w:p>
+    <w:p>
+      <w:pPr>
+        <w:numPr>
+          <w:ilvl w:val="1"/>
+          <w:numId w:val="5"/>
+        </w:numPr>
+        <w:bidi/>
+      </w:pPr>
+      <w:r>
+        <w:rPr>
+          <w:rtl/>
+        </w:rPr>
+        <w:t>זמני הביצוע הקצרים במיוחד בקבוצת ה</w:t>
+      </w:r>
+      <w:r>
+        <w:t>-H</w:t>
+      </w:r>
+      <w:r>
+        <w:rPr>
+          <w:lang w:val="en-US"/>
+        </w:rPr>
+        <w:t>FS</w:t>
+      </w:r>
+      <w:r>
+        <w:t xml:space="preserve"> </w:t>
+      </w:r>
+      <w:r>
+        <w:rPr>
+          <w:rtl/>
+        </w:rPr>
+        <w:t>יחד עם שונות נמוכה מאוד, מצביעים על כך שהקוף כנראה ביצע פעולה חזרתית פשוטה כמו הפלת המכסה באופן אוטומטי</w:t>
+      </w:r>
+      <w:r>
+        <w:t>.</w:t>
+      </w:r>
+    </w:p>
+    <w:p>
+      <w:pPr>
+        <w:numPr>
+          <w:ilvl w:val="1"/>
+          <w:numId w:val="5"/>
+        </w:numPr>
+        <w:bidi/>
+      </w:pPr>
+      <w:r>
+        <w:rPr>
+          <w:rtl/>
+        </w:rPr>
+        <w:t>ניתן להסיק שדיכוי הצרבלום</w:t>
+      </w:r>
+      <w:r>
+        <w:t xml:space="preserve"> (</w:t>
+      </w:r>
+      <w:r>
+        <w:rPr>
+          <w:rtl/>
+        </w:rPr>
+        <w:t>באמצעות</w:t>
+      </w:r>
+      <w:r>
+        <w:t xml:space="preserve"> HF</w:t>
+      </w:r>
+      <w:r>
+        <w:rPr>
+          <w:lang w:val="en-US"/>
+        </w:rPr>
+        <w:t>S</w:t>
+      </w:r>
+      <w:r>
+        <w:t xml:space="preserve"> </w:t>
+      </w:r>
+      <w:r>
+        <w:rPr>
+          <w:rtl/>
+        </w:rPr>
+        <w:t>תרם לכך שהקוף השתמש בגישה ישירה ללא ניתוח עודף של הפעולה</w:t>
+      </w:r>
+      <w:r>
+        <w:t>.</w:t>
+      </w:r>
+    </w:p>
+    <w:p>
+      <w:pPr>
+        <w:pStyle w:val="ListParagraph"/>
+        <w:bidi/>
+        <w:rPr>
+          <w:b/>
+          <w:bCs/>
+        </w:rPr>
+      </w:pPr>
+      <w:r>
+        <w:rPr>
+          <w:b/>
+          <w:bCs/>
+          <w:rtl/>
+        </w:rPr>
+        <w:t>קופסה 3</w:t>
+      </w:r>
+      <w:r>
+        <w:rPr>
+          <w:b/>
+          <w:bCs/>
+        </w:rPr>
+        <w:t xml:space="preserve"> (Half a Spin):</w:t>
+      </w:r>
+    </w:p>
+    <w:p>
+      <w:pPr>
+        <w:numPr>
+          <w:ilvl w:val="1"/>
+          <w:numId w:val="5"/>
+        </w:numPr>
+        <w:bidi/>
+      </w:pPr>
+      <w:r>
+        <w:rPr>
+          <w:rtl/>
+        </w:rPr>
+        <w:t>דורשת חצי סיבוב לפתיחה, מה שמוסיף מורכבות לעומת קופסאות 1 ו-2</w:t>
+      </w:r>
+      <w:r>
+        <w:t>.</w:t>
+      </w:r>
+    </w:p>
+    <w:p>
+      <w:pPr>
+        <w:numPr>
+          <w:ilvl w:val="1"/>
+          <w:numId w:val="5"/>
+        </w:numPr>
+        <w:bidi/>
+      </w:pPr>
+      <w:r>
+        <w:rPr>
+          <w:rtl/>
+        </w:rPr>
+        <w:t>זמני הביצוע עבור קבוצה זו מראים שונות גבוהה יותר, מה שמעיד על כך שייתכן שהמשימה הצריכה שילוב של ניתוח תנועות מוטוריות ואינטואיציה</w:t>
+      </w:r>
+      <w:r>
+        <w:t>.</w:t>
+      </w:r>
+    </w:p>
+    <w:p>
+      <w:pPr>
+        <w:numPr>
+          <w:ilvl w:val="1"/>
+          <w:numId w:val="5"/>
+        </w:numPr>
+        <w:bidi/>
+      </w:pPr>
+      <w:r>
+        <w:rPr>
+          <w:rtl/>
+        </w:rPr>
+        <w:t>קבוצת ה</w:t>
+      </w:r>
+      <w:r>
+        <w:rPr>
+          <w:rFonts w:hint="cs"/>
+          <w:rtl/>
+        </w:rPr>
+        <w:t>ביקורת</w:t>
+      </w:r>
+      <w:r>
+        <w:t xml:space="preserve"> </w:t>
+      </w:r>
+      <w:r>
+        <w:rPr>
+          <w:rtl/>
+        </w:rPr>
+        <w:t>מראה יתרון קל בזמני הביצוע</w:t>
+      </w:r>
+      <w:r>
+        <w:rPr>
+          <w:rFonts w:hint="cs"/>
+          <w:rtl/>
+        </w:rPr>
+        <w:t xml:space="preserve"> לעומת ה</w:t>
+      </w:r>
+      <w:r>
+        <w:rPr>
+          <w:lang w:val="en-US"/>
+        </w:rPr>
+        <w:t>HFS</w:t>
+      </w:r>
+      <w:r>
+        <w:rPr>
+          <w:rtl/>
+        </w:rPr>
+        <w:t>, אך לא משמעותי מספיק כדי להצביע על שיפור ברור</w:t>
+      </w:r>
+      <w:r>
+        <w:t>.</w:t>
+      </w:r>
+    </w:p>
+    <w:p>
+      <w:pPr>
+        <w:pStyle w:val="ListParagraph"/>
+        <w:bidi/>
+        <w:rPr>
+          <w:b/>
+          <w:bCs/>
+          <w:rtl/>
+        </w:rPr>
+      </w:pPr>
+      <w:r>
+        <w:rPr>
+          <w:b/>
+          <w:bCs/>
+          <w:rtl/>
+        </w:rPr>
+        <w:t>קופסה 4</w:t>
+      </w:r>
+      <w:r>
+        <w:rPr>
+          <w:b/>
+          <w:bCs/>
+        </w:rPr>
+        <w:t xml:space="preserve"> (2.5 Spins):</w:t>
+      </w:r>
+    </w:p>
+    <w:p>
+      <w:pPr>
+        <w:numPr>
+          <w:ilvl w:val="1"/>
+          <w:numId w:val="5"/>
+        </w:numPr>
+        <w:bidi/>
+      </w:pPr>
+      <w:r>
+        <w:rPr>
+          <w:rtl/>
+        </w:rPr>
+        <w:t>הקופסה המורכבת ביותר, שדורשת סיבוב שלם פעמיים וחצי לפתיחה</w:t>
+      </w:r>
+      <w:r>
+        <w:t>.</w:t>
+      </w:r>
+    </w:p>
+    <w:p>
+      <w:pPr>
+        <w:numPr>
+          <w:ilvl w:val="1"/>
+          <w:numId w:val="5"/>
+        </w:numPr>
+        <w:bidi/>
+      </w:pPr>
+      <w:r>
+        <w:rPr>
+          <w:rtl/>
+        </w:rPr>
+        <w:t>זמני הביצוע הארוכים, יחד עם שונות גבוהה במיוחד, תומכים באיכות הנתונים ובמסקנה שהמורכבות הפיזית של המשימה השפיעה באופן משמעותי</w:t>
+      </w:r>
+      <w:r>
+        <w:t>.</w:t>
+      </w:r>
+    </w:p>
+    <w:p>
+      <w:pPr>
+        <w:numPr>
+          <w:ilvl w:val="1"/>
+          <w:numId w:val="5"/>
+        </w:numPr>
+        <w:bidi/>
+      </w:pPr>
+      <w:r>
+        <w:rPr>
+          <w:rtl/>
+        </w:rPr>
+        <w:t>בקבוצת ה</w:t>
+      </w:r>
+      <w:r>
+        <w:t xml:space="preserve">-HFS, </w:t>
+      </w:r>
+      <w:r>
+        <w:rPr>
+          <w:rtl/>
+        </w:rPr>
+        <w:t>ניתן לראות שהזמן מעט ארוך יותר, ייתכן כי דיכוי האזור המוחי המעורב במוטוריקה עדינה גרם לירידה בדיוק של הביצוע</w:t>
+      </w:r>
+      <w:r>
+        <w:t>.</w:t>
+      </w:r>
+    </w:p>
+    <w:p>
+      <w:pPr>
+        <w:bidi/>
+        <w:rPr>
+          <w:rtl/>
+        </w:rPr>
+      </w:pPr>
+    </w:p>
+    <w:p>
+      <w:pPr>
+        <w:pStyle w:val="ListParagraph"/>
+        <w:numPr>
+          <w:ilvl w:val="0"/>
+          <w:numId w:val="2"/>
+        </w:numPr>
+        <w:bidi/>
+        <w:rPr>
+          <w:b/>
+          <w:bCs/>
+        </w:rPr>
+      </w:pPr>
+      <w:r>
+        <w:rPr>
+          <w:b/>
+          <w:bCs/>
+          <w:rtl/>
+        </w:rPr>
+        <w:t>שאלת מחקר</w:t>
+      </w:r>
+      <w:r>
+        <w:rPr>
+          <w:b/>
+          <w:bCs/>
+        </w:rPr>
+        <w:t>:</w:t>
+      </w:r>
+    </w:p>
+    <w:p>
+      <w:pPr>
+        <w:bidi/>
+        <w:rPr>
+          <w:rtl/>
+        </w:rPr>
+      </w:pPr>
+      <w:r>
+        <w:rPr>
+          <w:rtl/>
+        </w:rPr>
+        <w:lastRenderedPageBreak/>
+        <w:t>בהשראת הממצאים, יצאתי לבדוק האם דיכוי הצרבלום, באמצעות גירוי חשמלי בתדירות גבוהה</w:t>
+      </w:r>
+      <w:r>
+        <w:t xml:space="preserve"> (HFS), </w:t>
+      </w:r>
+      <w:r>
+        <w:rPr>
+          <w:rtl/>
+        </w:rPr>
+        <w:t>עשוי לשפר את הביצועים במטלות קוגניטיביות, כגון פתרון קופסאות, לעומת מצב ביקורת שבו הצרבלום פועל באופן רגיל</w:t>
+      </w:r>
+      <w:r>
+        <w:t>.</w:t>
+      </w:r>
+      <w:r>
+        <w:rPr>
+          <w:rFonts w:hint="cs"/>
+          <w:rtl/>
+        </w:rPr>
+        <w:t xml:space="preserve"> בעצם, לשפר הינה שאלה ספציפית, ומדויק יותר יהיה לראות מה ההשפעה. הניסוח שבחרנו יפעת ואני הוא :</w:t>
+      </w:r>
+    </w:p>
+    <w:p>
+      <w:pPr>
+        <w:pStyle w:val="ListParagraph"/>
+        <w:numPr>
+          <w:ilvl w:val="0"/>
+          <w:numId w:val="9"/>
+        </w:numPr>
+        <w:rPr>
+          <w:rFonts w:ascii="Calibri" w:hAnsi="Calibri" w:cs="Calibri"/>
+          <w:b/>
+          <w:bCs/>
+        </w:rPr>
+      </w:pPr>
+      <w:r>
+        <w:rPr>
+          <w:rFonts w:ascii="Calibri" w:hAnsi="Calibri" w:cs="Calibri"/>
+          <w:b/>
+          <w:bCs/>
+          <w:sz w:val="24"/>
+          <w:szCs w:val="24"/>
+        </w:rPr>
+        <w:t>Research Question</w:t>
+      </w:r>
+      <w:r>
+        <w:rPr>
+          <w:rFonts w:ascii="Calibri" w:hAnsi="Calibri" w:cs="Calibri"/>
+          <w:b/>
+          <w:bCs/>
+          <w:sz w:val="24"/>
+          <w:szCs w:val="24"/>
+          <w:lang w:val="en-US"/>
+        </w:rPr>
+        <w:t>:</w:t>
+      </w:r>
+    </w:p>
+    <w:p>
+      <w:pPr>
+        <w:pStyle w:val="ListParagraph"/>
+        <w:rPr>
+          <w:rFonts w:ascii="Calibri" w:hAnsi="Calibri" w:cs="Calibri"/>
+        </w:rPr>
+      </w:pPr>
+      <w:r>
+        <w:rPr>
+          <w:rFonts w:ascii="Calibri" w:hAnsi="Calibri" w:cs="Calibri"/>
+          <w:sz w:val="24"/>
+          <w:szCs w:val="24"/>
+          <w:lang w:val="en-US"/>
+        </w:rPr>
+        <w:t>What is the role of cerebellar impact on adaptive dexterous behavior</w:t>
+      </w:r>
+      <w:r>
+        <w:rPr>
+          <w:rFonts w:ascii="Calibri" w:hAnsi="Calibri" w:cs="Calibri"/>
+        </w:rPr>
+        <w:t>?</w:t>
+      </w:r>
+    </w:p>
+    <w:p>
+      <w:pPr>
+        <w:pStyle w:val="ListParagraph"/>
+        <w:rPr>
+          <w:rFonts w:ascii="Calibri" w:hAnsi="Calibri" w:cs="Calibri"/>
+          <w:sz w:val="24"/>
+          <w:szCs w:val="24"/>
+        </w:rPr>
+      </w:pPr>
+    </w:p>
+    <w:p>
+      <w:pPr>
+        <w:pStyle w:val="ListParagraph"/>
+        <w:numPr>
+          <w:ilvl w:val="0"/>
+          <w:numId w:val="9"/>
+        </w:numPr>
+        <w:rPr>
+          <w:rFonts w:ascii="Calibri" w:hAnsi="Calibri" w:cs="Calibri"/>
+          <w:sz w:val="24"/>
+          <w:szCs w:val="24"/>
+        </w:rPr>
+      </w:pPr>
+      <w:r>
+        <w:rPr>
+          <w:rFonts w:ascii="Calibri" w:hAnsi="Calibri" w:cs="Calibri"/>
+          <w:b/>
+          <w:bCs/>
+          <w:sz w:val="24"/>
+          <w:szCs w:val="24"/>
+        </w:rPr>
+        <w:t>Experimental Question</w:t>
+      </w:r>
+      <w:r>
+        <w:rPr>
+          <w:rFonts w:ascii="Calibri" w:hAnsi="Calibri" w:cs="Calibri"/>
+          <w:b/>
+          <w:bCs/>
+          <w:sz w:val="24"/>
+          <w:szCs w:val="24"/>
+          <w:lang w:val="en-US"/>
+        </w:rPr>
+        <w:t>:</w:t>
+      </w:r>
+      <w:r>
+        <w:rPr>
+          <w:rFonts w:ascii="Calibri" w:hAnsi="Calibri" w:cs="Calibri"/>
+          <w:sz w:val="24"/>
+          <w:szCs w:val="24"/>
+          <w:lang w:val="en-US"/>
+        </w:rPr>
+        <w:br/>
+      </w:r>
+      <w:r>
+        <w:rPr>
+          <w:rFonts w:ascii="Calibri" w:hAnsi="Calibri" w:cs="Calibri"/>
+          <w:sz w:val="24"/>
+          <w:szCs w:val="24"/>
+        </w:rPr>
+        <w:t xml:space="preserve">What is the effect of blocking cerebellar output using </w:t>
+      </w:r>
+      <w:r>
+        <w:rPr>
+          <w:rFonts w:ascii="Calibri" w:hAnsi="Calibri" w:cs="Calibri"/>
+          <w:sz w:val="24"/>
+          <w:szCs w:val="24"/>
+        </w:rPr>
+        <w:t xml:space="preserve">high-frequency stimulation (HFS) </w:t>
+      </w:r>
+      <w:r>
+        <w:rPr>
+          <w:rFonts w:ascii="Calibri" w:hAnsi="Calibri" w:cs="Calibri"/>
+          <w:sz w:val="24"/>
+          <w:szCs w:val="24"/>
+        </w:rPr>
+        <w:t xml:space="preserve">on performing a task which requires fine </w:t>
+      </w:r>
+      <w:r>
+        <w:rPr>
+          <w:rFonts w:ascii="Calibri" w:hAnsi="Calibri" w:cs="Calibri"/>
+          <w:sz w:val="24"/>
+          <w:szCs w:val="24"/>
+        </w:rPr>
+        <w:t>dexterous</w:t>
+      </w:r>
+      <w:r>
+        <w:rPr>
+          <w:rFonts w:ascii="Calibri" w:hAnsi="Calibri" w:cs="Calibri"/>
+          <w:sz w:val="24"/>
+          <w:szCs w:val="24"/>
+        </w:rPr>
+        <w:t xml:space="preserve"> control compared to</w:t>
+      </w:r>
+      <w:r>
+        <w:rPr>
+          <w:rFonts w:ascii="Calibri" w:hAnsi="Calibri" w:cs="Calibri"/>
+          <w:sz w:val="24"/>
+          <w:szCs w:val="24"/>
+        </w:rPr>
+        <w:t xml:space="preserve"> control </w:t>
+      </w:r>
+      <w:r>
+        <w:rPr>
+          <w:rFonts w:ascii="Calibri" w:hAnsi="Calibri" w:cs="Calibri"/>
+          <w:sz w:val="24"/>
+          <w:szCs w:val="24"/>
+        </w:rPr>
+        <w:t>conditions.</w:t>
+      </w:r>
+    </w:p>
+    <w:p>
+      <w:pPr>
+        <w:bidi/>
+        <w:jc w:val="right"/>
+      </w:pPr>
+    </w:p>
+    <w:p>
+      <w:pPr>
+        <w:bidi/>
       </w:pPr>
     </w:p>
     <w:sectPr>
@@ -256,6 +1281,212 @@
 <file path=word/numbering.xml><?xml version="1.0" encoding="utf-8"?>
 <w:numbering xmlns:wpc="http://schemas.microsoft.com/office/word/2010/wordprocessingCanvas" xmlns:cx="http://schemas.microsoft.com/office/drawing/2014/chartex" xmlns:cx1="http://schemas.microsoft.com/office/drawing/2015/9/8/chartex" xmlns:cx2="http://schemas.microsoft.com/office/drawing/2015/10/21/chartex" xmlns:cx3="http://schemas.microsoft.com/office/drawing/2016/5/9/chartex" xmlns:cx4="http://schemas.microsoft.com/office/drawing/2016/5/10/chartex" xmlns:cx5="http://schemas.microsoft.com/office/drawing/2016/5/11/chartex" xmlns:cx6="http://schemas.microsoft.com/office/drawing/2016/5/12/chartex" xmlns:cx7="http://schemas.microsoft.com/office/drawing/2016/5/13/chartex" xmlns:cx8="http://schemas.microsoft.com/office/drawing/2016/5/14/chartex" xmlns:mc="http://schemas.openxmlformats.org/markup-compatibility/2006" xmlns:aink="http://schemas.microsoft.com/office/drawing/2016/ink" xmlns:am3d="http://schemas.microsoft.com/office/drawing/2017/model3d" xmlns:o="urn:schemas-microsoft-com:office:office" xmlns:oel="http://schemas.microsoft.com/office/2019/extlst" xmlns:r="http://schemas.openxmlformats.org/officeDocument/2006/relationships" xmlns:m="http://schemas.openxmlformats.org/officeDocument/2006/math" xmlns:v="urn:schemas-microsoft-com:vml" xmlns:wp14="http://schemas.microsoft.com/office/word/2010/wordprocessingDrawing" xmlns:wp="http://schemas.openxmlformats.org/drawingml/2006/wordprocessingDrawing" xmlns:w10="urn:schemas-microsoft-com:office:word" xmlns:w="http://schemas.openxmlformats.org/wordprocessingml/2006/main" xmlns:w14="http://schemas.microsoft.com/office/word/2010/wordml" xmlns:w15="http://schemas.microsoft.com/office/word/2012/wordml" xmlns:w16cex="http://schemas.microsoft.com/office/word/2018/wordml/cex" xmlns:w16cid="http://schemas.microsoft.com/office/word/2016/wordml/cid" xmlns:w16="http://schemas.microsoft.com/office/word/2018/wordml" xmlns:w16du="http://schemas.microsoft.com/office/word/2023/wordml/word16du" xmlns:w16sdtdh="http://schemas.microsoft.com/office/word/2020/wordml/sdtdatahash" xmlns:w16se="http://schemas.microsoft.com/office/word/2015/wordml/symex" xmlns:wpg="http://schemas.microsoft.com/office/word/2010/wordprocessingGroup" xmlns:wpi="http://schemas.microsoft.com/office/word/2010/wordprocessingInk" xmlns:wne="http://schemas.microsoft.com/office/word/2006/wordml" xmlns:wps="http://schemas.microsoft.com/office/word/2010/wordprocessingShape" mc:Ignorable="w14 w15 w16se w16cid w16 w16cex w16sdtdh w16du wp14">
   <w:abstractNum w:abstractNumId="0" w15:restartNumberingAfterBreak="0">
+    <w:nsid w:val="11046EF0"/>
+    <w:multiLevelType w:val="hybridMultilevel"/>
+    <w:tmpl w:val="133404BC"/>
+    <w:lvl w:ilvl="0" w:tplc="913E944E">
+      <w:start w:val="1"/>
+      <w:numFmt w:val="hebrew1"/>
+      <w:lvlText w:val="%1."/>
+      <w:lvlJc w:val="left"/>
+      <w:pPr>
+        <w:ind w:left="720" w:hanging="360"/>
+      </w:pPr>
+      <w:rPr>
+        <w:rFonts w:hint="default"/>
+      </w:rPr>
+    </w:lvl>
+    <w:lvl w:ilvl="1" w:tplc="10000019" w:tentative="1">
+      <w:start w:val="1"/>
+      <w:numFmt w:val="lowerLetter"/>
+      <w:lvlText w:val="%2."/>
+      <w:lvlJc w:val="left"/>
+      <w:pPr>
+        <w:ind w:left="1440" w:hanging="360"/>
+      </w:pPr>
+    </w:lvl>
+    <w:lvl w:ilvl="2" w:tplc="1000001B" w:tentative="1">
+      <w:start w:val="1"/>
+      <w:numFmt w:val="lowerRoman"/>
+      <w:lvlText w:val="%3."/>
+      <w:lvlJc w:val="right"/>
+      <w:pPr>
+        <w:ind w:left="2160" w:hanging="180"/>
+      </w:pPr>
+    </w:lvl>
+    <w:lvl w:ilvl="3" w:tplc="1000000F" w:tentative="1">
+      <w:start w:val="1"/>
+      <w:numFmt w:val="decimal"/>
+      <w:lvlText w:val="%4."/>
+      <w:lvlJc w:val="left"/>
+      <w:pPr>
+        <w:ind w:left="2880" w:hanging="360"/>
+      </w:pPr>
+    </w:lvl>
+    <w:lvl w:ilvl="4" w:tplc="10000019" w:tentative="1">
+      <w:start w:val="1"/>
+      <w:numFmt w:val="lowerLetter"/>
+      <w:lvlText w:val="%5."/>
+      <w:lvlJc w:val="left"/>
+      <w:pPr>
+        <w:ind w:left="3600" w:hanging="360"/>
+      </w:pPr>
+    </w:lvl>
+    <w:lvl w:ilvl="5" w:tplc="1000001B" w:tentative="1">
+      <w:start w:val="1"/>
+      <w:numFmt w:val="lowerRoman"/>
+      <w:lvlText w:val="%6."/>
+      <w:lvlJc w:val="right"/>
+      <w:pPr>
+        <w:ind w:left="4320" w:hanging="180"/>
+      </w:pPr>
+    </w:lvl>
+    <w:lvl w:ilvl="6" w:tplc="1000000F" w:tentative="1">
+      <w:start w:val="1"/>
+      <w:numFmt w:val="decimal"/>
+      <w:lvlText w:val="%7."/>
+      <w:lvlJc w:val="left"/>
+      <w:pPr>
+        <w:ind w:left="5040" w:hanging="360"/>
+      </w:pPr>
+    </w:lvl>
+    <w:lvl w:ilvl="7" w:tplc="10000019" w:tentative="1">
+      <w:start w:val="1"/>
+      <w:numFmt w:val="lowerLetter"/>
+      <w:lvlText w:val="%8."/>
+      <w:lvlJc w:val="left"/>
+      <w:pPr>
+        <w:ind w:left="5760" w:hanging="360"/>
+      </w:pPr>
+    </w:lvl>
+    <w:lvl w:ilvl="8" w:tplc="1000001B" w:tentative="1">
+      <w:start w:val="1"/>
+      <w:numFmt w:val="lowerRoman"/>
+      <w:lvlText w:val="%9."/>
+      <w:lvlJc w:val="right"/>
+      <w:pPr>
+        <w:ind w:left="6480" w:hanging="180"/>
+      </w:pPr>
+    </w:lvl>
+  </w:abstractNum>
+  <w:abstractNum w:abstractNumId="1" w15:restartNumberingAfterBreak="0">
+    <w:nsid w:val="20C7174B"/>
+    <w:multiLevelType w:val="multilevel"/>
+    <w:tmpl w:val="A54CE816"/>
+    <w:lvl w:ilvl="0">
+      <w:start w:val="1"/>
+      <w:numFmt w:val="decimal"/>
+      <w:lvlText w:val="%1."/>
+      <w:lvlJc w:val="left"/>
+      <w:pPr>
+        <w:tabs>
+          <w:tab w:val="num" w:pos="720"/>
+        </w:tabs>
+        <w:ind w:left="720" w:hanging="360"/>
+      </w:pPr>
+    </w:lvl>
+    <w:lvl w:ilvl="1">
+      <w:start w:val="1"/>
+      <w:numFmt w:val="bullet"/>
+      <w:lvlText w:val="o"/>
+      <w:lvlJc w:val="left"/>
+      <w:pPr>
+        <w:tabs>
+          <w:tab w:val="num" w:pos="1440"/>
+        </w:tabs>
+        <w:ind w:left="1440" w:hanging="360"/>
+      </w:pPr>
+      <w:rPr>
+        <w:rFonts w:ascii="Courier New" w:hAnsi="Courier New" w:hint="default"/>
+        <w:sz w:val="20"/>
+      </w:rPr>
+    </w:lvl>
+    <w:lvl w:ilvl="2" w:tentative="1">
+      <w:start w:val="1"/>
+      <w:numFmt w:val="decimal"/>
+      <w:lvlText w:val="%3."/>
+      <w:lvlJc w:val="left"/>
+      <w:pPr>
+        <w:tabs>
+          <w:tab w:val="num" w:pos="2160"/>
+        </w:tabs>
+        <w:ind w:left="2160" w:hanging="360"/>
+      </w:pPr>
+    </w:lvl>
+    <w:lvl w:ilvl="3" w:tentative="1">
+      <w:start w:val="1"/>
+      <w:numFmt w:val="decimal"/>
+      <w:lvlText w:val="%4."/>
+      <w:lvlJc w:val="left"/>
+      <w:pPr>
+        <w:tabs>
+          <w:tab w:val="num" w:pos="2880"/>
+        </w:tabs>
+        <w:ind w:left="2880" w:hanging="360"/>
+      </w:pPr>
+    </w:lvl>
+    <w:lvl w:ilvl="4" w:tentative="1">
+      <w:start w:val="1"/>
+      <w:numFmt w:val="decimal"/>
+      <w:lvlText w:val="%5."/>
+      <w:lvlJc w:val="left"/>
+      <w:pPr>
+        <w:tabs>
+          <w:tab w:val="num" w:pos="3600"/>
+        </w:tabs>
+        <w:ind w:left="3600" w:hanging="360"/>
+      </w:pPr>
+    </w:lvl>
+    <w:lvl w:ilvl="5" w:tentative="1">
+      <w:start w:val="1"/>
+      <w:numFmt w:val="decimal"/>
+      <w:lvlText w:val="%6."/>
+      <w:lvlJc w:val="left"/>
+      <w:pPr>
+        <w:tabs>
+          <w:tab w:val="num" w:pos="4320"/>
+        </w:tabs>
+        <w:ind w:left="4320" w:hanging="360"/>
+      </w:pPr>
+    </w:lvl>
+    <w:lvl w:ilvl="6" w:tentative="1">
+      <w:start w:val="1"/>
+      <w:numFmt w:val="decimal"/>
+      <w:lvlText w:val="%7."/>
+      <w:lvlJc w:val="left"/>
+      <w:pPr>
+        <w:tabs>
+          <w:tab w:val="num" w:pos="5040"/>
+        </w:tabs>
+        <w:ind w:left="5040" w:hanging="360"/>
+      </w:pPr>
+    </w:lvl>
+    <w:lvl w:ilvl="7" w:tentative="1">
+      <w:start w:val="1"/>
+      <w:numFmt w:val="decimal"/>
+      <w:lvlText w:val="%8."/>
+      <w:lvlJc w:val="left"/>
+      <w:pPr>
+        <w:tabs>
+          <w:tab w:val="num" w:pos="5760"/>
+        </w:tabs>
+        <w:ind w:left="5760" w:hanging="360"/>
+      </w:pPr>
+    </w:lvl>
+    <w:lvl w:ilvl="8" w:tentative="1">
+      <w:start w:val="1"/>
+      <w:numFmt w:val="decimal"/>
+      <w:lvlText w:val="%9."/>
+      <w:lvlJc w:val="left"/>
+      <w:pPr>
+        <w:tabs>
+          <w:tab w:val="num" w:pos="6480"/>
+        </w:tabs>
+        <w:ind w:left="6480" w:hanging="360"/>
+      </w:pPr>
+    </w:lvl>
+  </w:abstractNum>
+  <w:abstractNum w:abstractNumId="2" w15:restartNumberingAfterBreak="0">
     <w:nsid w:val="246F6EBE"/>
     <w:multiLevelType w:val="hybridMultilevel"/>
     <w:tmpl w:val="7D9AFAFA"/>
@@ -344,8 +1575,808 @@
       </w:pPr>
     </w:lvl>
   </w:abstractNum>
+  <w:abstractNum w:abstractNumId="3" w15:restartNumberingAfterBreak="0">
+    <w:nsid w:val="45A16E53"/>
+    <w:multiLevelType w:val="hybridMultilevel"/>
+    <w:tmpl w:val="2CFE5638"/>
+    <w:lvl w:ilvl="0" w:tplc="388229D6">
+      <w:start w:val="1"/>
+      <w:numFmt w:val="decimal"/>
+      <w:lvlText w:val="%1."/>
+      <w:lvlJc w:val="left"/>
+      <w:pPr>
+        <w:ind w:left="720" w:hanging="360"/>
+      </w:pPr>
+      <w:rPr>
+        <w:rFonts w:hint="default"/>
+        <w:b/>
+        <w:bCs/>
+      </w:rPr>
+    </w:lvl>
+    <w:lvl w:ilvl="1" w:tplc="10000019">
+      <w:start w:val="1"/>
+      <w:numFmt w:val="lowerLetter"/>
+      <w:lvlText w:val="%2."/>
+      <w:lvlJc w:val="left"/>
+      <w:pPr>
+        <w:ind w:left="1440" w:hanging="360"/>
+      </w:pPr>
+    </w:lvl>
+    <w:lvl w:ilvl="2" w:tplc="1000001B" w:tentative="1">
+      <w:start w:val="1"/>
+      <w:numFmt w:val="lowerRoman"/>
+      <w:lvlText w:val="%3."/>
+      <w:lvlJc w:val="right"/>
+      <w:pPr>
+        <w:ind w:left="2160" w:hanging="180"/>
+      </w:pPr>
+    </w:lvl>
+    <w:lvl w:ilvl="3" w:tplc="1000000F" w:tentative="1">
+      <w:start w:val="1"/>
+      <w:numFmt w:val="decimal"/>
+      <w:lvlText w:val="%4."/>
+      <w:lvlJc w:val="left"/>
+      <w:pPr>
+        <w:ind w:left="2880" w:hanging="360"/>
+      </w:pPr>
+    </w:lvl>
+    <w:lvl w:ilvl="4" w:tplc="10000019" w:tentative="1">
+      <w:start w:val="1"/>
+      <w:numFmt w:val="lowerLetter"/>
+      <w:lvlText w:val="%5."/>
+      <w:lvlJc w:val="left"/>
+      <w:pPr>
+        <w:ind w:left="3600" w:hanging="360"/>
+      </w:pPr>
+    </w:lvl>
+    <w:lvl w:ilvl="5" w:tplc="1000001B" w:tentative="1">
+      <w:start w:val="1"/>
+      <w:numFmt w:val="lowerRoman"/>
+      <w:lvlText w:val="%6."/>
+      <w:lvlJc w:val="right"/>
+      <w:pPr>
+        <w:ind w:left="4320" w:hanging="180"/>
+      </w:pPr>
+    </w:lvl>
+    <w:lvl w:ilvl="6" w:tplc="1000000F" w:tentative="1">
+      <w:start w:val="1"/>
+      <w:numFmt w:val="decimal"/>
+      <w:lvlText w:val="%7."/>
+      <w:lvlJc w:val="left"/>
+      <w:pPr>
+        <w:ind w:left="5040" w:hanging="360"/>
+      </w:pPr>
+    </w:lvl>
+    <w:lvl w:ilvl="7" w:tplc="10000019" w:tentative="1">
+      <w:start w:val="1"/>
+      <w:numFmt w:val="lowerLetter"/>
+      <w:lvlText w:val="%8."/>
+      <w:lvlJc w:val="left"/>
+      <w:pPr>
+        <w:ind w:left="5760" w:hanging="360"/>
+      </w:pPr>
+    </w:lvl>
+    <w:lvl w:ilvl="8" w:tplc="1000001B" w:tentative="1">
+      <w:start w:val="1"/>
+      <w:numFmt w:val="lowerRoman"/>
+      <w:lvlText w:val="%9."/>
+      <w:lvlJc w:val="right"/>
+      <w:pPr>
+        <w:ind w:left="6480" w:hanging="180"/>
+      </w:pPr>
+    </w:lvl>
+  </w:abstractNum>
+  <w:abstractNum w:abstractNumId="4" w15:restartNumberingAfterBreak="0">
+    <w:nsid w:val="4CBD3DA8"/>
+    <w:multiLevelType w:val="multilevel"/>
+    <w:tmpl w:val="0AE69F1C"/>
+    <w:lvl w:ilvl="0">
+      <w:start w:val="1"/>
+      <w:numFmt w:val="bullet"/>
+      <w:lvlText w:val=""/>
+      <w:lvlJc w:val="left"/>
+      <w:pPr>
+        <w:tabs>
+          <w:tab w:val="num" w:pos="720"/>
+        </w:tabs>
+        <w:ind w:left="720" w:hanging="360"/>
+      </w:pPr>
+      <w:rPr>
+        <w:rFonts w:ascii="Symbol" w:hAnsi="Symbol" w:hint="default"/>
+        <w:sz w:val="20"/>
+      </w:rPr>
+    </w:lvl>
+    <w:lvl w:ilvl="1" w:tentative="1">
+      <w:start w:val="1"/>
+      <w:numFmt w:val="bullet"/>
+      <w:lvlText w:val="o"/>
+      <w:lvlJc w:val="left"/>
+      <w:pPr>
+        <w:tabs>
+          <w:tab w:val="num" w:pos="1440"/>
+        </w:tabs>
+        <w:ind w:left="1440" w:hanging="360"/>
+      </w:pPr>
+      <w:rPr>
+        <w:rFonts w:ascii="Courier New" w:hAnsi="Courier New" w:hint="default"/>
+        <w:sz w:val="20"/>
+      </w:rPr>
+    </w:lvl>
+    <w:lvl w:ilvl="2" w:tentative="1">
+      <w:start w:val="1"/>
+      <w:numFmt w:val="bullet"/>
+      <w:lvlText w:val=""/>
+      <w:lvlJc w:val="left"/>
+      <w:pPr>
+        <w:tabs>
+          <w:tab w:val="num" w:pos="2160"/>
+        </w:tabs>
+        <w:ind w:left="2160" w:hanging="360"/>
+      </w:pPr>
+      <w:rPr>
+        <w:rFonts w:ascii="Wingdings" w:hAnsi="Wingdings" w:hint="default"/>
+        <w:sz w:val="20"/>
+      </w:rPr>
+    </w:lvl>
+    <w:lvl w:ilvl="3" w:tentative="1">
+      <w:start w:val="1"/>
+      <w:numFmt w:val="bullet"/>
+      <w:lvlText w:val=""/>
+      <w:lvlJc w:val="left"/>
+      <w:pPr>
+        <w:tabs>
+          <w:tab w:val="num" w:pos="2880"/>
+        </w:tabs>
+        <w:ind w:left="2880" w:hanging="360"/>
+      </w:pPr>
+      <w:rPr>
+        <w:rFonts w:ascii="Wingdings" w:hAnsi="Wingdings" w:hint="default"/>
+        <w:sz w:val="20"/>
+      </w:rPr>
+    </w:lvl>
+    <w:lvl w:ilvl="4" w:tentative="1">
+      <w:start w:val="1"/>
+      <w:numFmt w:val="bullet"/>
+      <w:lvlText w:val=""/>
+      <w:lvlJc w:val="left"/>
+      <w:pPr>
+        <w:tabs>
+          <w:tab w:val="num" w:pos="3600"/>
+        </w:tabs>
+        <w:ind w:left="3600" w:hanging="360"/>
+      </w:pPr>
+      <w:rPr>
+        <w:rFonts w:ascii="Wingdings" w:hAnsi="Wingdings" w:hint="default"/>
+        <w:sz w:val="20"/>
+      </w:rPr>
+    </w:lvl>
+    <w:lvl w:ilvl="5" w:tentative="1">
+      <w:start w:val="1"/>
+      <w:numFmt w:val="bullet"/>
+      <w:lvlText w:val=""/>
+      <w:lvlJc w:val="left"/>
+      <w:pPr>
+        <w:tabs>
+          <w:tab w:val="num" w:pos="4320"/>
+        </w:tabs>
+        <w:ind w:left="4320" w:hanging="360"/>
+      </w:pPr>
+      <w:rPr>
+        <w:rFonts w:ascii="Wingdings" w:hAnsi="Wingdings" w:hint="default"/>
+        <w:sz w:val="20"/>
+      </w:rPr>
+    </w:lvl>
+    <w:lvl w:ilvl="6" w:tentative="1">
+      <w:start w:val="1"/>
+      <w:numFmt w:val="bullet"/>
+      <w:lvlText w:val=""/>
+      <w:lvlJc w:val="left"/>
+      <w:pPr>
+        <w:tabs>
+          <w:tab w:val="num" w:pos="5040"/>
+        </w:tabs>
+        <w:ind w:left="5040" w:hanging="360"/>
+      </w:pPr>
+      <w:rPr>
+        <w:rFonts w:ascii="Wingdings" w:hAnsi="Wingdings" w:hint="default"/>
+        <w:sz w:val="20"/>
+      </w:rPr>
+    </w:lvl>
+    <w:lvl w:ilvl="7" w:tentative="1">
+      <w:start w:val="1"/>
+      <w:numFmt w:val="bullet"/>
+      <w:lvlText w:val=""/>
+      <w:lvlJc w:val="left"/>
+      <w:pPr>
+        <w:tabs>
+          <w:tab w:val="num" w:pos="5760"/>
+        </w:tabs>
+        <w:ind w:left="5760" w:hanging="360"/>
+      </w:pPr>
+      <w:rPr>
+        <w:rFonts w:ascii="Wingdings" w:hAnsi="Wingdings" w:hint="default"/>
+        <w:sz w:val="20"/>
+      </w:rPr>
+    </w:lvl>
+    <w:lvl w:ilvl="8" w:tentative="1">
+      <w:start w:val="1"/>
+      <w:numFmt w:val="bullet"/>
+      <w:lvlText w:val=""/>
+      <w:lvlJc w:val="left"/>
+      <w:pPr>
+        <w:tabs>
+          <w:tab w:val="num" w:pos="6480"/>
+        </w:tabs>
+        <w:ind w:left="6480" w:hanging="360"/>
+      </w:pPr>
+      <w:rPr>
+        <w:rFonts w:ascii="Wingdings" w:hAnsi="Wingdings" w:hint="default"/>
+        <w:sz w:val="20"/>
+      </w:rPr>
+    </w:lvl>
+  </w:abstractNum>
+  <w:abstractNum w:abstractNumId="5" w15:restartNumberingAfterBreak="0">
+    <w:nsid w:val="6AA87730"/>
+    <w:multiLevelType w:val="multilevel"/>
+    <w:tmpl w:val="5C746820"/>
+    <w:lvl w:ilvl="0">
+      <w:start w:val="1"/>
+      <w:numFmt w:val="bullet"/>
+      <w:lvlText w:val=""/>
+      <w:lvlJc w:val="left"/>
+      <w:pPr>
+        <w:tabs>
+          <w:tab w:val="num" w:pos="720"/>
+        </w:tabs>
+        <w:ind w:left="720" w:hanging="360"/>
+      </w:pPr>
+      <w:rPr>
+        <w:rFonts w:ascii="Symbol" w:hAnsi="Symbol" w:hint="default"/>
+        <w:sz w:val="20"/>
+      </w:rPr>
+    </w:lvl>
+    <w:lvl w:ilvl="1" w:tentative="1">
+      <w:start w:val="1"/>
+      <w:numFmt w:val="bullet"/>
+      <w:lvlText w:val="o"/>
+      <w:lvlJc w:val="left"/>
+      <w:pPr>
+        <w:tabs>
+          <w:tab w:val="num" w:pos="1440"/>
+        </w:tabs>
+        <w:ind w:left="1440" w:hanging="360"/>
+      </w:pPr>
+      <w:rPr>
+        <w:rFonts w:ascii="Courier New" w:hAnsi="Courier New" w:hint="default"/>
+        <w:sz w:val="20"/>
+      </w:rPr>
+    </w:lvl>
+    <w:lvl w:ilvl="2" w:tentative="1">
+      <w:start w:val="1"/>
+      <w:numFmt w:val="bullet"/>
+      <w:lvlText w:val=""/>
+      <w:lvlJc w:val="left"/>
+      <w:pPr>
+        <w:tabs>
+          <w:tab w:val="num" w:pos="2160"/>
+        </w:tabs>
+        <w:ind w:left="2160" w:hanging="360"/>
+      </w:pPr>
+      <w:rPr>
+        <w:rFonts w:ascii="Wingdings" w:hAnsi="Wingdings" w:hint="default"/>
+        <w:sz w:val="20"/>
+      </w:rPr>
+    </w:lvl>
+    <w:lvl w:ilvl="3" w:tentative="1">
+      <w:start w:val="1"/>
+      <w:numFmt w:val="bullet"/>
+      <w:lvlText w:val=""/>
+      <w:lvlJc w:val="left"/>
+      <w:pPr>
+        <w:tabs>
+          <w:tab w:val="num" w:pos="2880"/>
+        </w:tabs>
+        <w:ind w:left="2880" w:hanging="360"/>
+      </w:pPr>
+      <w:rPr>
+        <w:rFonts w:ascii="Wingdings" w:hAnsi="Wingdings" w:hint="default"/>
+        <w:sz w:val="20"/>
+      </w:rPr>
+    </w:lvl>
+    <w:lvl w:ilvl="4" w:tentative="1">
+      <w:start w:val="1"/>
+      <w:numFmt w:val="bullet"/>
+      <w:lvlText w:val=""/>
+      <w:lvlJc w:val="left"/>
+      <w:pPr>
+        <w:tabs>
+          <w:tab w:val="num" w:pos="3600"/>
+        </w:tabs>
+        <w:ind w:left="3600" w:hanging="360"/>
+      </w:pPr>
+      <w:rPr>
+        <w:rFonts w:ascii="Wingdings" w:hAnsi="Wingdings" w:hint="default"/>
+        <w:sz w:val="20"/>
+      </w:rPr>
+    </w:lvl>
+    <w:lvl w:ilvl="5" w:tentative="1">
+      <w:start w:val="1"/>
+      <w:numFmt w:val="bullet"/>
+      <w:lvlText w:val=""/>
+      <w:lvlJc w:val="left"/>
+      <w:pPr>
+        <w:tabs>
+          <w:tab w:val="num" w:pos="4320"/>
+        </w:tabs>
+        <w:ind w:left="4320" w:hanging="360"/>
+      </w:pPr>
+      <w:rPr>
+        <w:rFonts w:ascii="Wingdings" w:hAnsi="Wingdings" w:hint="default"/>
+        <w:sz w:val="20"/>
+      </w:rPr>
+    </w:lvl>
+    <w:lvl w:ilvl="6" w:tentative="1">
+      <w:start w:val="1"/>
+      <w:numFmt w:val="bullet"/>
+      <w:lvlText w:val=""/>
+      <w:lvlJc w:val="left"/>
+      <w:pPr>
+        <w:tabs>
+          <w:tab w:val="num" w:pos="5040"/>
+        </w:tabs>
+        <w:ind w:left="5040" w:hanging="360"/>
+      </w:pPr>
+      <w:rPr>
+        <w:rFonts w:ascii="Wingdings" w:hAnsi="Wingdings" w:hint="default"/>
+        <w:sz w:val="20"/>
+      </w:rPr>
+    </w:lvl>
+    <w:lvl w:ilvl="7" w:tentative="1">
+      <w:start w:val="1"/>
+      <w:numFmt w:val="bullet"/>
+      <w:lvlText w:val=""/>
+      <w:lvlJc w:val="left"/>
+      <w:pPr>
+        <w:tabs>
+          <w:tab w:val="num" w:pos="5760"/>
+        </w:tabs>
+        <w:ind w:left="5760" w:hanging="360"/>
+      </w:pPr>
+      <w:rPr>
+        <w:rFonts w:ascii="Wingdings" w:hAnsi="Wingdings" w:hint="default"/>
+        <w:sz w:val="20"/>
+      </w:rPr>
+    </w:lvl>
+    <w:lvl w:ilvl="8" w:tentative="1">
+      <w:start w:val="1"/>
+      <w:numFmt w:val="bullet"/>
+      <w:lvlText w:val=""/>
+      <w:lvlJc w:val="left"/>
+      <w:pPr>
+        <w:tabs>
+          <w:tab w:val="num" w:pos="6480"/>
+        </w:tabs>
+        <w:ind w:left="6480" w:hanging="360"/>
+      </w:pPr>
+      <w:rPr>
+        <w:rFonts w:ascii="Wingdings" w:hAnsi="Wingdings" w:hint="default"/>
+        <w:sz w:val="20"/>
+      </w:rPr>
+    </w:lvl>
+  </w:abstractNum>
+  <w:abstractNum w:abstractNumId="6" w15:restartNumberingAfterBreak="0">
+    <w:nsid w:val="6DF7788D"/>
+    <w:multiLevelType w:val="hybridMultilevel"/>
+    <w:tmpl w:val="01F67D28"/>
+    <w:lvl w:ilvl="0" w:tplc="1000000F">
+      <w:start w:val="1"/>
+      <w:numFmt w:val="decimal"/>
+      <w:lvlText w:val="%1."/>
+      <w:lvlJc w:val="left"/>
+      <w:pPr>
+        <w:ind w:left="720" w:hanging="360"/>
+      </w:pPr>
+      <w:rPr>
+        <w:rFonts w:hint="default"/>
+      </w:rPr>
+    </w:lvl>
+    <w:lvl w:ilvl="1" w:tplc="10000019" w:tentative="1">
+      <w:start w:val="1"/>
+      <w:numFmt w:val="lowerLetter"/>
+      <w:lvlText w:val="%2."/>
+      <w:lvlJc w:val="left"/>
+      <w:pPr>
+        <w:ind w:left="1440" w:hanging="360"/>
+      </w:pPr>
+    </w:lvl>
+    <w:lvl w:ilvl="2" w:tplc="1000001B" w:tentative="1">
+      <w:start w:val="1"/>
+      <w:numFmt w:val="lowerRoman"/>
+      <w:lvlText w:val="%3."/>
+      <w:lvlJc w:val="right"/>
+      <w:pPr>
+        <w:ind w:left="2160" w:hanging="180"/>
+      </w:pPr>
+    </w:lvl>
+    <w:lvl w:ilvl="3" w:tplc="1000000F" w:tentative="1">
+      <w:start w:val="1"/>
+      <w:numFmt w:val="decimal"/>
+      <w:lvlText w:val="%4."/>
+      <w:lvlJc w:val="left"/>
+      <w:pPr>
+        <w:ind w:left="2880" w:hanging="360"/>
+      </w:pPr>
+    </w:lvl>
+    <w:lvl w:ilvl="4" w:tplc="10000019" w:tentative="1">
+      <w:start w:val="1"/>
+      <w:numFmt w:val="lowerLetter"/>
+      <w:lvlText w:val="%5."/>
+      <w:lvlJc w:val="left"/>
+      <w:pPr>
+        <w:ind w:left="3600" w:hanging="360"/>
+      </w:pPr>
+    </w:lvl>
+    <w:lvl w:ilvl="5" w:tplc="1000001B" w:tentative="1">
+      <w:start w:val="1"/>
+      <w:numFmt w:val="lowerRoman"/>
+      <w:lvlText w:val="%6."/>
+      <w:lvlJc w:val="right"/>
+      <w:pPr>
+        <w:ind w:left="4320" w:hanging="180"/>
+      </w:pPr>
+    </w:lvl>
+    <w:lvl w:ilvl="6" w:tplc="1000000F" w:tentative="1">
+      <w:start w:val="1"/>
+      <w:numFmt w:val="decimal"/>
+      <w:lvlText w:val="%7."/>
+      <w:lvlJc w:val="left"/>
+      <w:pPr>
+        <w:ind w:left="5040" w:hanging="360"/>
+      </w:pPr>
+    </w:lvl>
+    <w:lvl w:ilvl="7" w:tplc="10000019" w:tentative="1">
+      <w:start w:val="1"/>
+      <w:numFmt w:val="lowerLetter"/>
+      <w:lvlText w:val="%8."/>
+      <w:lvlJc w:val="left"/>
+      <w:pPr>
+        <w:ind w:left="5760" w:hanging="360"/>
+      </w:pPr>
+    </w:lvl>
+    <w:lvl w:ilvl="8" w:tplc="1000001B" w:tentative="1">
+      <w:start w:val="1"/>
+      <w:numFmt w:val="lowerRoman"/>
+      <w:lvlText w:val="%9."/>
+      <w:lvlJc w:val="right"/>
+      <w:pPr>
+        <w:ind w:left="6480" w:hanging="180"/>
+      </w:pPr>
+    </w:lvl>
+  </w:abstractNum>
+  <w:abstractNum w:abstractNumId="7" w15:restartNumberingAfterBreak="0">
+    <w:nsid w:val="700F5157"/>
+    <w:multiLevelType w:val="multilevel"/>
+    <w:tmpl w:val="9296157E"/>
+    <w:lvl w:ilvl="0">
+      <w:start w:val="1"/>
+      <w:numFmt w:val="bullet"/>
+      <w:lvlText w:val=""/>
+      <w:lvlJc w:val="left"/>
+      <w:pPr>
+        <w:tabs>
+          <w:tab w:val="num" w:pos="1080"/>
+        </w:tabs>
+        <w:ind w:left="1080" w:hanging="360"/>
+      </w:pPr>
+      <w:rPr>
+        <w:rFonts w:ascii="Symbol" w:hAnsi="Symbol" w:hint="default"/>
+        <w:sz w:val="20"/>
+      </w:rPr>
+    </w:lvl>
+    <w:lvl w:ilvl="1" w:tentative="1">
+      <w:start w:val="1"/>
+      <w:numFmt w:val="bullet"/>
+      <w:lvlText w:val="o"/>
+      <w:lvlJc w:val="left"/>
+      <w:pPr>
+        <w:tabs>
+          <w:tab w:val="num" w:pos="1800"/>
+        </w:tabs>
+        <w:ind w:left="1800" w:hanging="360"/>
+      </w:pPr>
+      <w:rPr>
+        <w:rFonts w:ascii="Courier New" w:hAnsi="Courier New" w:hint="default"/>
+        <w:sz w:val="20"/>
+      </w:rPr>
+    </w:lvl>
+    <w:lvl w:ilvl="2" w:tentative="1">
+      <w:start w:val="1"/>
+      <w:numFmt w:val="bullet"/>
+      <w:lvlText w:val=""/>
+      <w:lvlJc w:val="left"/>
+      <w:pPr>
+        <w:tabs>
+          <w:tab w:val="num" w:pos="2520"/>
+        </w:tabs>
+        <w:ind w:left="2520" w:hanging="360"/>
+      </w:pPr>
+      <w:rPr>
+        <w:rFonts w:ascii="Wingdings" w:hAnsi="Wingdings" w:hint="default"/>
+        <w:sz w:val="20"/>
+      </w:rPr>
+    </w:lvl>
+    <w:lvl w:ilvl="3" w:tentative="1">
+      <w:start w:val="1"/>
+      <w:numFmt w:val="bullet"/>
+      <w:lvlText w:val=""/>
+      <w:lvlJc w:val="left"/>
+      <w:pPr>
+        <w:tabs>
+          <w:tab w:val="num" w:pos="3240"/>
+        </w:tabs>
+        <w:ind w:left="3240" w:hanging="360"/>
+      </w:pPr>
+      <w:rPr>
+        <w:rFonts w:ascii="Wingdings" w:hAnsi="Wingdings" w:hint="default"/>
+        <w:sz w:val="20"/>
+      </w:rPr>
+    </w:lvl>
+    <w:lvl w:ilvl="4" w:tentative="1">
+      <w:start w:val="1"/>
+      <w:numFmt w:val="bullet"/>
+      <w:lvlText w:val=""/>
+      <w:lvlJc w:val="left"/>
+      <w:pPr>
+        <w:tabs>
+          <w:tab w:val="num" w:pos="3960"/>
+        </w:tabs>
+        <w:ind w:left="3960" w:hanging="360"/>
+      </w:pPr>
+      <w:rPr>
+        <w:rFonts w:ascii="Wingdings" w:hAnsi="Wingdings" w:hint="default"/>
+        <w:sz w:val="20"/>
+      </w:rPr>
+    </w:lvl>
+    <w:lvl w:ilvl="5" w:tentative="1">
+      <w:start w:val="1"/>
+      <w:numFmt w:val="bullet"/>
+      <w:lvlText w:val=""/>
+      <w:lvlJc w:val="left"/>
+      <w:pPr>
+        <w:tabs>
+          <w:tab w:val="num" w:pos="4680"/>
+        </w:tabs>
+        <w:ind w:left="4680" w:hanging="360"/>
+      </w:pPr>
+      <w:rPr>
+        <w:rFonts w:ascii="Wingdings" w:hAnsi="Wingdings" w:hint="default"/>
+        <w:sz w:val="20"/>
+      </w:rPr>
+    </w:lvl>
+    <w:lvl w:ilvl="6" w:tentative="1">
+      <w:start w:val="1"/>
+      <w:numFmt w:val="bullet"/>
+      <w:lvlText w:val=""/>
+      <w:lvlJc w:val="left"/>
+      <w:pPr>
+        <w:tabs>
+          <w:tab w:val="num" w:pos="5400"/>
+        </w:tabs>
+        <w:ind w:left="5400" w:hanging="360"/>
+      </w:pPr>
+      <w:rPr>
+        <w:rFonts w:ascii="Wingdings" w:hAnsi="Wingdings" w:hint="default"/>
+        <w:sz w:val="20"/>
+      </w:rPr>
+    </w:lvl>
+    <w:lvl w:ilvl="7" w:tentative="1">
+      <w:start w:val="1"/>
+      <w:numFmt w:val="bullet"/>
+      <w:lvlText w:val=""/>
+      <w:lvlJc w:val="left"/>
+      <w:pPr>
+        <w:tabs>
+          <w:tab w:val="num" w:pos="6120"/>
+        </w:tabs>
+        <w:ind w:left="6120" w:hanging="360"/>
+      </w:pPr>
+      <w:rPr>
+        <w:rFonts w:ascii="Wingdings" w:hAnsi="Wingdings" w:hint="default"/>
+        <w:sz w:val="20"/>
+      </w:rPr>
+    </w:lvl>
+    <w:lvl w:ilvl="8" w:tentative="1">
+      <w:start w:val="1"/>
+      <w:numFmt w:val="bullet"/>
+      <w:lvlText w:val=""/>
+      <w:lvlJc w:val="left"/>
+      <w:pPr>
+        <w:tabs>
+          <w:tab w:val="num" w:pos="6840"/>
+        </w:tabs>
+        <w:ind w:left="6840" w:hanging="360"/>
+      </w:pPr>
+      <w:rPr>
+        <w:rFonts w:ascii="Wingdings" w:hAnsi="Wingdings" w:hint="default"/>
+        <w:sz w:val="20"/>
+      </w:rPr>
+    </w:lvl>
+  </w:abstractNum>
+  <w:abstractNum w:abstractNumId="8" w15:restartNumberingAfterBreak="0">
+    <w:nsid w:val="71A80E2C"/>
+    <w:multiLevelType w:val="multilevel"/>
+    <w:tmpl w:val="E5521FAC"/>
+    <w:lvl w:ilvl="0">
+      <w:start w:val="1"/>
+      <w:numFmt w:val="bullet"/>
+      <w:lvlText w:val=""/>
+      <w:lvlJc w:val="left"/>
+      <w:pPr>
+        <w:tabs>
+          <w:tab w:val="num" w:pos="720"/>
+        </w:tabs>
+        <w:ind w:left="720" w:hanging="360"/>
+      </w:pPr>
+      <w:rPr>
+        <w:rFonts w:ascii="Symbol" w:hAnsi="Symbol" w:hint="default"/>
+        <w:sz w:val="20"/>
+      </w:rPr>
+    </w:lvl>
+    <w:lvl w:ilvl="1" w:tentative="1">
+      <w:start w:val="1"/>
+      <w:numFmt w:val="bullet"/>
+      <w:lvlText w:val="o"/>
+      <w:lvlJc w:val="left"/>
+      <w:pPr>
+        <w:tabs>
+          <w:tab w:val="num" w:pos="1440"/>
+        </w:tabs>
+        <w:ind w:left="1440" w:hanging="360"/>
+      </w:pPr>
+      <w:rPr>
+        <w:rFonts w:ascii="Courier New" w:hAnsi="Courier New" w:hint="default"/>
+        <w:sz w:val="20"/>
+      </w:rPr>
+    </w:lvl>
+    <w:lvl w:ilvl="2" w:tentative="1">
+      <w:start w:val="1"/>
+      <w:numFmt w:val="bullet"/>
+      <w:lvlText w:val=""/>
+      <w:lvlJc w:val="left"/>
+      <w:pPr>
+        <w:tabs>
+          <w:tab w:val="num" w:pos="2160"/>
+        </w:tabs>
+        <w:ind w:left="2160" w:hanging="360"/>
+      </w:pPr>
+      <w:rPr>
+        <w:rFonts w:ascii="Wingdings" w:hAnsi="Wingdings" w:hint="default"/>
+        <w:sz w:val="20"/>
+      </w:rPr>
+    </w:lvl>
+    <w:lvl w:ilvl="3" w:tentative="1">
+      <w:start w:val="1"/>
+      <w:numFmt w:val="bullet"/>
+      <w:lvlText w:val=""/>
+      <w:lvlJc w:val="left"/>
+      <w:pPr>
+        <w:tabs>
+          <w:tab w:val="num" w:pos="2880"/>
+        </w:tabs>
+        <w:ind w:left="2880" w:hanging="360"/>
+      </w:pPr>
+      <w:rPr>
+        <w:rFonts w:ascii="Wingdings" w:hAnsi="Wingdings" w:hint="default"/>
+        <w:sz w:val="20"/>
+      </w:rPr>
+    </w:lvl>
+    <w:lvl w:ilvl="4" w:tentative="1">
+      <w:start w:val="1"/>
+      <w:numFmt w:val="bullet"/>
+      <w:lvlText w:val=""/>
+      <w:lvlJc w:val="left"/>
+      <w:pPr>
+        <w:tabs>
+          <w:tab w:val="num" w:pos="3600"/>
+        </w:tabs>
+        <w:ind w:left="3600" w:hanging="360"/>
+      </w:pPr>
+      <w:rPr>
+        <w:rFonts w:ascii="Wingdings" w:hAnsi="Wingdings" w:hint="default"/>
+        <w:sz w:val="20"/>
+      </w:rPr>
+    </w:lvl>
+    <w:lvl w:ilvl="5" w:tentative="1">
+      <w:start w:val="1"/>
+      <w:numFmt w:val="bullet"/>
+      <w:lvlText w:val=""/>
+      <w:lvlJc w:val="left"/>
+      <w:pPr>
+        <w:tabs>
+          <w:tab w:val="num" w:pos="4320"/>
+        </w:tabs>
+        <w:ind w:left="4320" w:hanging="360"/>
+      </w:pPr>
+      <w:rPr>
+        <w:rFonts w:ascii="Wingdings" w:hAnsi="Wingdings" w:hint="default"/>
+        <w:sz w:val="20"/>
+      </w:rPr>
+    </w:lvl>
+    <w:lvl w:ilvl="6" w:tentative="1">
+      <w:start w:val="1"/>
+      <w:numFmt w:val="bullet"/>
+      <w:lvlText w:val=""/>
+      <w:lvlJc w:val="left"/>
+      <w:pPr>
+        <w:tabs>
+          <w:tab w:val="num" w:pos="5040"/>
+        </w:tabs>
+        <w:ind w:left="5040" w:hanging="360"/>
+      </w:pPr>
+      <w:rPr>
+        <w:rFonts w:ascii="Wingdings" w:hAnsi="Wingdings" w:hint="default"/>
+        <w:sz w:val="20"/>
+      </w:rPr>
+    </w:lvl>
+    <w:lvl w:ilvl="7" w:tentative="1">
+      <w:start w:val="1"/>
+      <w:numFmt w:val="bullet"/>
+      <w:lvlText w:val=""/>
+      <w:lvlJc w:val="left"/>
+      <w:pPr>
+        <w:tabs>
+          <w:tab w:val="num" w:pos="5760"/>
+        </w:tabs>
+        <w:ind w:left="5760" w:hanging="360"/>
+      </w:pPr>
+      <w:rPr>
+        <w:rFonts w:ascii="Wingdings" w:hAnsi="Wingdings" w:hint="default"/>
+        <w:sz w:val="20"/>
+      </w:rPr>
+    </w:lvl>
+    <w:lvl w:ilvl="8" w:tentative="1">
+      <w:start w:val="1"/>
+      <w:numFmt w:val="bullet"/>
+      <w:lvlText w:val=""/>
+      <w:lvlJc w:val="left"/>
+      <w:pPr>
+        <w:tabs>
+          <w:tab w:val="num" w:pos="6480"/>
+        </w:tabs>
+        <w:ind w:left="6480" w:hanging="360"/>
+      </w:pPr>
+      <w:rPr>
+        <w:rFonts w:ascii="Wingdings" w:hAnsi="Wingdings" w:hint="default"/>
+        <w:sz w:val="20"/>
+      </w:rPr>
+    </w:lvl>
+  </w:abstractNum>
   <w:num w:numId="1" w16cid:durableId="1464228077">
+    <w:abstractNumId w:val="2"/>
+  </w:num>
+  <w:num w:numId="2" w16cid:durableId="1688210388">
+    <w:abstractNumId w:val="6"/>
+  </w:num>
+  <w:num w:numId="3" w16cid:durableId="56976298">
+    <w:abstractNumId w:val="5"/>
+  </w:num>
+  <w:num w:numId="4" w16cid:durableId="51588710">
     <w:abstractNumId w:val="0"/>
+  </w:num>
+  <w:num w:numId="5" w16cid:durableId="142358191">
+    <w:abstractNumId w:val="1"/>
+  </w:num>
+  <w:num w:numId="6" w16cid:durableId="1158309006">
+    <w:abstractNumId w:val="4"/>
+  </w:num>
+  <w:num w:numId="7" w16cid:durableId="2012026223">
+    <w:abstractNumId w:val="7"/>
+  </w:num>
+  <w:num w:numId="8" w16cid:durableId="1121996432">
+    <w:abstractNumId w:val="8"/>
+  </w:num>
+  <w:num w:numId="9" w16cid:durableId="559100587">
+    <w:abstractNumId w:val="3"/>
   </w:num>
 </w:numbering>
 </file>
@@ -1266,6 +3297,19 @@
       <w:spacing w:val="5"/>
     </w:rPr>
   </w:style>
+  <w:style w:type="paragraph" w:styleId="NormalWeb">
+    <w:name w:val="Normal (Web)"/>
+    <w:basedOn w:val="Normal"/>
+    <w:uiPriority w:val="99"/>
+    <w:semiHidden/>
+    <w:unhideWhenUsed/>
+    <w:rsid w:val="008052E6"/>
+    <w:rPr>
+      <w:rFonts w:ascii="Times New Roman" w:hAnsi="Times New Roman" w:cs="Times New Roman"/>
+      <w:sz w:val="24"/>
+      <w:szCs w:val="24"/>
+    </w:rPr>
+  </w:style>
 </w:styles>
 </file>
 

</xml_diff>